<commit_message>
Revert "Merge branch 'Maikel_Branch'"
This reverts commit 283cf7f8848000476803f3cfca03821486888484, reversing
changes made to e60118ab8591d75652c1eb0e7b20d07989d6a94b.
</commit_message>
<xml_diff>
--- a/docomentatie/Planning Portofolio.docx
+++ b/docomentatie/Planning Portofolio.docx
@@ -79,13 +79,8 @@
               </w:numPr>
             </w:pPr>
             <w:r>
-              <w:t xml:space="preserve">Pierre </w:t>
-            </w:r>
-            <w:proofErr w:type="spellStart"/>
-            <w:r>
-              <w:t>Reumkens</w:t>
-            </w:r>
-            <w:proofErr w:type="spellEnd"/>
+              <w:t>Pierre Reumkens</w:t>
+            </w:r>
             <w:r>
               <w:t xml:space="preserve">: html </w:t>
             </w:r>
@@ -745,11 +740,13 @@
         </w:trPr>
         <w:tc>
           <w:tcPr>
-            <w:cnfStyle w:val="001000000000" w:firstRow="0" w:lastRow="0" w:firstColumn="1" w:lastColumn="0" w:oddVBand="0" w:evenVBand="0" w:oddHBand="0" w:evenHBand="0" w:firstRowFirstColumn="0" w:firstRowLastColumn="0" w:lastRowFirstColumn="0" w:lastRowLastColumn="0"/>
             <w:tcW w:w="1555" w:type="dxa"/>
             <w:vMerge w:val="restart"/>
           </w:tcPr>
           <w:p>
+            <w:pPr>
+              <w:cnfStyle w:val="001000000000" w:firstRow="0" w:lastRow="0" w:firstColumn="1" w:lastColumn="0" w:oddVBand="0" w:evenVBand="0" w:oddHBand="0" w:evenHBand="0" w:firstRowFirstColumn="0" w:firstRowLastColumn="0" w:lastRowFirstColumn="0" w:lastRowLastColumn="0"/>
+            </w:pPr>
             <w:r>
               <w:t>4-11-19</w:t>
             </w:r>
@@ -760,9 +757,6 @@
             <w:tcW w:w="3753" w:type="dxa"/>
           </w:tcPr>
           <w:p>
-            <w:pPr>
-              <w:cnfStyle w:val="000000000000" w:firstRow="0" w:lastRow="0" w:firstColumn="0" w:lastColumn="0" w:oddVBand="0" w:evenVBand="0" w:oddHBand="0" w:evenHBand="0" w:firstRowFirstColumn="0" w:firstRowLastColumn="0" w:lastRowFirstColumn="0" w:lastRowLastColumn="0"/>
-            </w:pPr>
             <w:r>
               <w:t>Maikel</w:t>
             </w:r>
@@ -773,292 +767,6 @@
             <w:tcW w:w="3754" w:type="dxa"/>
           </w:tcPr>
           <w:p>
-            <w:pPr>
-              <w:cnfStyle w:val="000000000000" w:firstRow="0" w:lastRow="0" w:firstColumn="0" w:lastColumn="0" w:oddVBand="0" w:evenVBand="0" w:oddHBand="0" w:evenHBand="0" w:firstRowFirstColumn="0" w:firstRowLastColumn="0" w:lastRowFirstColumn="0" w:lastRowLastColumn="0"/>
-            </w:pPr>
-            <w:r>
-              <w:t xml:space="preserve">Lab page maken </w:t>
-            </w:r>
-            <w:proofErr w:type="spellStart"/>
-            <w:r>
-              <w:t>mer</w:t>
-            </w:r>
-            <w:proofErr w:type="spellEnd"/>
-            <w:r>
-              <w:t xml:space="preserve"> de &lt;pre&gt;</w:t>
-            </w:r>
-            <w:r>
-              <w:t xml:space="preserve"> met een code</w:t>
-            </w:r>
-            <w:r>
-              <w:t>&lt;/pre</w:t>
-            </w:r>
-          </w:p>
-          <w:p>
-            <w:pPr>
-              <w:cnfStyle w:val="000000000000" w:firstRow="0" w:lastRow="0" w:firstColumn="0" w:lastColumn="0" w:oddVBand="0" w:evenVBand="0" w:oddHBand="0" w:evenHBand="0" w:firstRowFirstColumn="0" w:firstRowLastColumn="0" w:lastRowFirstColumn="0" w:lastRowLastColumn="0"/>
-            </w:pPr>
-            <w:r>
-              <w:t>&gt;</w:t>
-            </w:r>
-          </w:p>
-        </w:tc>
-      </w:tr>
-      <w:tr>
-        <w:trPr>
-          <w:cnfStyle w:val="000000100000" w:firstRow="0" w:lastRow="0" w:firstColumn="0" w:lastColumn="0" w:oddVBand="0" w:evenVBand="0" w:oddHBand="1" w:evenHBand="0" w:firstRowFirstColumn="0" w:firstRowLastColumn="0" w:lastRowFirstColumn="0" w:lastRowLastColumn="0"/>
-          <w:trHeight w:val="110"/>
-        </w:trPr>
-        <w:tc>
-          <w:tcPr>
-            <w:cnfStyle w:val="001000000000" w:firstRow="0" w:lastRow="0" w:firstColumn="1" w:lastColumn="0" w:oddVBand="0" w:evenVBand="0" w:oddHBand="0" w:evenHBand="0" w:firstRowFirstColumn="0" w:firstRowLastColumn="0" w:lastRowFirstColumn="0" w:lastRowLastColumn="0"/>
-            <w:tcW w:w="1555" w:type="dxa"/>
-            <w:vMerge/>
-          </w:tcPr>
-          <w:p/>
-        </w:tc>
-        <w:tc>
-          <w:tcPr>
-            <w:tcW w:w="3753" w:type="dxa"/>
-          </w:tcPr>
-          <w:p>
-            <w:pPr>
-              <w:cnfStyle w:val="000000100000" w:firstRow="0" w:lastRow="0" w:firstColumn="0" w:lastColumn="0" w:oddVBand="0" w:evenVBand="0" w:oddHBand="1" w:evenHBand="0" w:firstRowFirstColumn="0" w:firstRowLastColumn="0" w:lastRowFirstColumn="0" w:lastRowLastColumn="0"/>
-            </w:pPr>
-            <w:r>
-              <w:t>Pierre</w:t>
-            </w:r>
-          </w:p>
-        </w:tc>
-        <w:tc>
-          <w:tcPr>
-            <w:tcW w:w="3754" w:type="dxa"/>
-          </w:tcPr>
-          <w:p>
-            <w:pPr>
-              <w:cnfStyle w:val="000000100000" w:firstRow="0" w:lastRow="0" w:firstColumn="0" w:lastColumn="0" w:oddVBand="0" w:evenVBand="0" w:oddHBand="1" w:evenHBand="0" w:firstRowFirstColumn="0" w:firstRowLastColumn="0" w:lastRowFirstColumn="0" w:lastRowLastColumn="0"/>
-            </w:pPr>
-            <w:r>
-              <w:t>Index page</w:t>
-            </w:r>
-            <w:r>
-              <w:t xml:space="preserve"> </w:t>
-            </w:r>
-            <w:proofErr w:type="spellStart"/>
-            <w:r>
-              <w:t>nav</w:t>
-            </w:r>
-            <w:proofErr w:type="spellEnd"/>
-            <w:r>
-              <w:t xml:space="preserve"> bar</w:t>
-            </w:r>
-          </w:p>
-        </w:tc>
-      </w:tr>
-      <w:tr>
-        <w:trPr>
-          <w:trHeight w:val="110"/>
-        </w:trPr>
-        <w:tc>
-          <w:tcPr>
-            <w:cnfStyle w:val="001000000000" w:firstRow="0" w:lastRow="0" w:firstColumn="1" w:lastColumn="0" w:oddVBand="0" w:evenVBand="0" w:oddHBand="0" w:evenHBand="0" w:firstRowFirstColumn="0" w:firstRowLastColumn="0" w:lastRowFirstColumn="0" w:lastRowLastColumn="0"/>
-            <w:tcW w:w="1555" w:type="dxa"/>
-            <w:vMerge/>
-          </w:tcPr>
-          <w:p/>
-        </w:tc>
-        <w:tc>
-          <w:tcPr>
-            <w:tcW w:w="3753" w:type="dxa"/>
-          </w:tcPr>
-          <w:p>
-            <w:pPr>
-              <w:cnfStyle w:val="000000000000" w:firstRow="0" w:lastRow="0" w:firstColumn="0" w:lastColumn="0" w:oddVBand="0" w:evenVBand="0" w:oddHBand="0" w:evenHBand="0" w:firstRowFirstColumn="0" w:firstRowLastColumn="0" w:lastRowFirstColumn="0" w:lastRowLastColumn="0"/>
-            </w:pPr>
-            <w:r>
-              <w:t>Damiën</w:t>
-            </w:r>
-          </w:p>
-        </w:tc>
-        <w:tc>
-          <w:tcPr>
-            <w:tcW w:w="3754" w:type="dxa"/>
-          </w:tcPr>
-          <w:p>
-            <w:pPr>
-              <w:cnfStyle w:val="000000000000" w:firstRow="0" w:lastRow="0" w:firstColumn="0" w:lastColumn="0" w:oddVBand="0" w:evenVBand="0" w:oddHBand="0" w:evenHBand="0" w:firstRowFirstColumn="0" w:firstRowLastColumn="0" w:lastRowFirstColumn="0" w:lastRowLastColumn="0"/>
-            </w:pPr>
-            <w:r>
-              <w:t>Contact page</w:t>
-            </w:r>
-            <w:r>
-              <w:t xml:space="preserve"> animatie en links inbrengen</w:t>
-            </w:r>
-          </w:p>
-        </w:tc>
-      </w:tr>
-      <w:tr>
-        <w:trPr>
-          <w:cnfStyle w:val="000000100000" w:firstRow="0" w:lastRow="0" w:firstColumn="0" w:lastColumn="0" w:oddVBand="0" w:evenVBand="0" w:oddHBand="1" w:evenHBand="0" w:firstRowFirstColumn="0" w:firstRowLastColumn="0" w:lastRowFirstColumn="0" w:lastRowLastColumn="0"/>
-          <w:trHeight w:val="110"/>
-        </w:trPr>
-        <w:tc>
-          <w:tcPr>
-            <w:cnfStyle w:val="001000000000" w:firstRow="0" w:lastRow="0" w:firstColumn="1" w:lastColumn="0" w:oddVBand="0" w:evenVBand="0" w:oddHBand="0" w:evenHBand="0" w:firstRowFirstColumn="0" w:firstRowLastColumn="0" w:lastRowFirstColumn="0" w:lastRowLastColumn="0"/>
-            <w:tcW w:w="1555" w:type="dxa"/>
-            <w:vMerge w:val="restart"/>
-          </w:tcPr>
-          <w:p>
-            <w:r>
-              <w:t>5-11-19</w:t>
-            </w:r>
-          </w:p>
-        </w:tc>
-        <w:tc>
-          <w:tcPr>
-            <w:tcW w:w="3753" w:type="dxa"/>
-          </w:tcPr>
-          <w:p>
-            <w:pPr>
-              <w:cnfStyle w:val="000000100000" w:firstRow="0" w:lastRow="0" w:firstColumn="0" w:lastColumn="0" w:oddVBand="0" w:evenVBand="0" w:oddHBand="1" w:evenHBand="0" w:firstRowFirstColumn="0" w:firstRowLastColumn="0" w:lastRowFirstColumn="0" w:lastRowLastColumn="0"/>
-            </w:pPr>
-            <w:r>
-              <w:t>Maikel</w:t>
-            </w:r>
-          </w:p>
-        </w:tc>
-        <w:tc>
-          <w:tcPr>
-            <w:tcW w:w="3754" w:type="dxa"/>
-          </w:tcPr>
-          <w:p>
-            <w:pPr>
-              <w:cnfStyle w:val="000000100000" w:firstRow="0" w:lastRow="0" w:firstColumn="0" w:lastColumn="0" w:oddVBand="0" w:evenVBand="0" w:oddHBand="1" w:evenHBand="0" w:firstRowFirstColumn="0" w:firstRowLastColumn="0" w:lastRowFirstColumn="0" w:lastRowLastColumn="0"/>
-            </w:pPr>
-            <w:r>
-              <w:t>Lab page maken</w:t>
-            </w:r>
-          </w:p>
-        </w:tc>
-      </w:tr>
-      <w:tr>
-        <w:trPr>
-          <w:trHeight w:val="110"/>
-        </w:trPr>
-        <w:tc>
-          <w:tcPr>
-            <w:cnfStyle w:val="001000000000" w:firstRow="0" w:lastRow="0" w:firstColumn="1" w:lastColumn="0" w:oddVBand="0" w:evenVBand="0" w:oddHBand="0" w:evenHBand="0" w:firstRowFirstColumn="0" w:firstRowLastColumn="0" w:lastRowFirstColumn="0" w:lastRowLastColumn="0"/>
-            <w:tcW w:w="1555" w:type="dxa"/>
-            <w:vMerge/>
-          </w:tcPr>
-          <w:p/>
-        </w:tc>
-        <w:tc>
-          <w:tcPr>
-            <w:tcW w:w="3753" w:type="dxa"/>
-          </w:tcPr>
-          <w:p>
-            <w:pPr>
-              <w:cnfStyle w:val="000000000000" w:firstRow="0" w:lastRow="0" w:firstColumn="0" w:lastColumn="0" w:oddVBand="0" w:evenVBand="0" w:oddHBand="0" w:evenHBand="0" w:firstRowFirstColumn="0" w:firstRowLastColumn="0" w:lastRowFirstColumn="0" w:lastRowLastColumn="0"/>
-            </w:pPr>
-            <w:r>
-              <w:t>Pierre</w:t>
-            </w:r>
-          </w:p>
-        </w:tc>
-        <w:tc>
-          <w:tcPr>
-            <w:tcW w:w="3754" w:type="dxa"/>
-          </w:tcPr>
-          <w:p>
-            <w:pPr>
-              <w:cnfStyle w:val="000000000000" w:firstRow="0" w:lastRow="0" w:firstColumn="0" w:lastColumn="0" w:oddVBand="0" w:evenVBand="0" w:oddHBand="0" w:evenHBand="0" w:firstRowFirstColumn="0" w:firstRowLastColumn="0" w:lastRowFirstColumn="0" w:lastRowLastColumn="0"/>
-            </w:pPr>
-            <w:r>
-              <w:t>Index page</w:t>
-            </w:r>
-          </w:p>
-        </w:tc>
-      </w:tr>
-      <w:tr>
-        <w:trPr>
-          <w:cnfStyle w:val="000000100000" w:firstRow="0" w:lastRow="0" w:firstColumn="0" w:lastColumn="0" w:oddVBand="0" w:evenVBand="0" w:oddHBand="1" w:evenHBand="0" w:firstRowFirstColumn="0" w:firstRowLastColumn="0" w:lastRowFirstColumn="0" w:lastRowLastColumn="0"/>
-          <w:trHeight w:val="110"/>
-        </w:trPr>
-        <w:tc>
-          <w:tcPr>
-            <w:cnfStyle w:val="001000000000" w:firstRow="0" w:lastRow="0" w:firstColumn="1" w:lastColumn="0" w:oddVBand="0" w:evenVBand="0" w:oddHBand="0" w:evenHBand="0" w:firstRowFirstColumn="0" w:firstRowLastColumn="0" w:lastRowFirstColumn="0" w:lastRowLastColumn="0"/>
-            <w:tcW w:w="1555" w:type="dxa"/>
-            <w:vMerge/>
-          </w:tcPr>
-          <w:p/>
-        </w:tc>
-        <w:tc>
-          <w:tcPr>
-            <w:tcW w:w="3753" w:type="dxa"/>
-          </w:tcPr>
-          <w:p>
-            <w:pPr>
-              <w:cnfStyle w:val="000000100000" w:firstRow="0" w:lastRow="0" w:firstColumn="0" w:lastColumn="0" w:oddVBand="0" w:evenVBand="0" w:oddHBand="1" w:evenHBand="0" w:firstRowFirstColumn="0" w:firstRowLastColumn="0" w:lastRowFirstColumn="0" w:lastRowLastColumn="0"/>
-            </w:pPr>
-            <w:r>
-              <w:t>Damiën</w:t>
-            </w:r>
-          </w:p>
-        </w:tc>
-        <w:tc>
-          <w:tcPr>
-            <w:tcW w:w="3754" w:type="dxa"/>
-          </w:tcPr>
-          <w:p>
-            <w:pPr>
-              <w:cnfStyle w:val="000000100000" w:firstRow="0" w:lastRow="0" w:firstColumn="0" w:lastColumn="0" w:oddVBand="0" w:evenVBand="0" w:oddHBand="1" w:evenHBand="0" w:firstRowFirstColumn="0" w:firstRowLastColumn="0" w:lastRowFirstColumn="0" w:lastRowLastColumn="0"/>
-            </w:pPr>
-            <w:r>
-              <w:t>Contact page</w:t>
-            </w:r>
-          </w:p>
-        </w:tc>
-      </w:tr>
-      <w:tr>
-        <w:trPr>
-          <w:trHeight w:val="110"/>
-        </w:trPr>
-        <w:tc>
-          <w:tcPr>
-            <w:tcW w:w="1555" w:type="dxa"/>
-            <w:vMerge w:val="restart"/>
-          </w:tcPr>
-          <w:p>
-            <w:pPr>
-              <w:cnfStyle w:val="001000000000" w:firstRow="0" w:lastRow="0" w:firstColumn="1" w:lastColumn="0" w:oddVBand="0" w:evenVBand="0" w:oddHBand="0" w:evenHBand="0" w:firstRowFirstColumn="0" w:firstRowLastColumn="0" w:lastRowFirstColumn="0" w:lastRowLastColumn="0"/>
-            </w:pPr>
-            <w:r>
-              <w:t>6-11-19</w:t>
-            </w:r>
-          </w:p>
-        </w:tc>
-        <w:tc>
-          <w:tcPr>
-            <w:tcW w:w="3753" w:type="dxa"/>
-          </w:tcPr>
-          <w:p>
-            <w:r>
-              <w:t>Maikel</w:t>
-            </w:r>
-          </w:p>
-        </w:tc>
-        <w:tc>
-          <w:tcPr>
-            <w:tcW w:w="3754" w:type="dxa"/>
-          </w:tcPr>
-          <w:p>
-            <w:r>
-              <w:t>Lab page maken</w:t>
-            </w:r>
-            <w:r>
-              <w:t xml:space="preserve"> en documentatie bij werken</w:t>
-            </w:r>
             <w:bookmarkStart w:id="0" w:name="_GoBack"/>
             <w:bookmarkEnd w:id="0"/>
           </w:p>
@@ -1098,9 +806,6 @@
             <w:pPr>
               <w:cnfStyle w:val="000000100000" w:firstRow="0" w:lastRow="0" w:firstColumn="0" w:lastColumn="0" w:oddVBand="0" w:evenVBand="0" w:oddHBand="1" w:evenHBand="0" w:firstRowFirstColumn="0" w:firstRowLastColumn="0" w:lastRowFirstColumn="0" w:lastRowLastColumn="0"/>
             </w:pPr>
-            <w:r>
-              <w:t>Index page</w:t>
-            </w:r>
           </w:p>
         </w:tc>
       </w:tr>
@@ -1137,9 +842,6 @@
             <w:pPr>
               <w:cnfStyle w:val="000000000000" w:firstRow="0" w:lastRow="0" w:firstColumn="0" w:lastColumn="0" w:oddVBand="0" w:evenVBand="0" w:oddHBand="0" w:evenHBand="0" w:firstRowFirstColumn="0" w:firstRowLastColumn="0" w:lastRowFirstColumn="0" w:lastRowLastColumn="0"/>
             </w:pPr>
-            <w:r>
-              <w:t>Contact page</w:t>
-            </w:r>
           </w:p>
         </w:tc>
       </w:tr>
@@ -1156,6 +858,233 @@
           </w:tcPr>
           <w:p>
             <w:r>
+              <w:t>5-11-19</w:t>
+            </w:r>
+          </w:p>
+        </w:tc>
+        <w:tc>
+          <w:tcPr>
+            <w:tcW w:w="3753" w:type="dxa"/>
+          </w:tcPr>
+          <w:p>
+            <w:pPr>
+              <w:cnfStyle w:val="000000100000" w:firstRow="0" w:lastRow="0" w:firstColumn="0" w:lastColumn="0" w:oddVBand="0" w:evenVBand="0" w:oddHBand="1" w:evenHBand="0" w:firstRowFirstColumn="0" w:firstRowLastColumn="0" w:lastRowFirstColumn="0" w:lastRowLastColumn="0"/>
+            </w:pPr>
+            <w:r>
+              <w:t>Maikel</w:t>
+            </w:r>
+          </w:p>
+        </w:tc>
+        <w:tc>
+          <w:tcPr>
+            <w:tcW w:w="3754" w:type="dxa"/>
+          </w:tcPr>
+          <w:p>
+            <w:pPr>
+              <w:cnfStyle w:val="000000100000" w:firstRow="0" w:lastRow="0" w:firstColumn="0" w:lastColumn="0" w:oddVBand="0" w:evenVBand="0" w:oddHBand="1" w:evenHBand="0" w:firstRowFirstColumn="0" w:firstRowLastColumn="0" w:lastRowFirstColumn="0" w:lastRowLastColumn="0"/>
+            </w:pPr>
+          </w:p>
+        </w:tc>
+      </w:tr>
+      <w:tr>
+        <w:trPr>
+          <w:trHeight w:val="110"/>
+        </w:trPr>
+        <w:tc>
+          <w:tcPr>
+            <w:cnfStyle w:val="001000000000" w:firstRow="0" w:lastRow="0" w:firstColumn="1" w:lastColumn="0" w:oddVBand="0" w:evenVBand="0" w:oddHBand="0" w:evenHBand="0" w:firstRowFirstColumn="0" w:firstRowLastColumn="0" w:lastRowFirstColumn="0" w:lastRowLastColumn="0"/>
+            <w:tcW w:w="1555" w:type="dxa"/>
+            <w:vMerge/>
+          </w:tcPr>
+          <w:p/>
+        </w:tc>
+        <w:tc>
+          <w:tcPr>
+            <w:tcW w:w="3753" w:type="dxa"/>
+          </w:tcPr>
+          <w:p>
+            <w:pPr>
+              <w:cnfStyle w:val="000000000000" w:firstRow="0" w:lastRow="0" w:firstColumn="0" w:lastColumn="0" w:oddVBand="0" w:evenVBand="0" w:oddHBand="0" w:evenHBand="0" w:firstRowFirstColumn="0" w:firstRowLastColumn="0" w:lastRowFirstColumn="0" w:lastRowLastColumn="0"/>
+            </w:pPr>
+            <w:r>
+              <w:t>Pierre</w:t>
+            </w:r>
+          </w:p>
+        </w:tc>
+        <w:tc>
+          <w:tcPr>
+            <w:tcW w:w="3754" w:type="dxa"/>
+          </w:tcPr>
+          <w:p>
+            <w:pPr>
+              <w:cnfStyle w:val="000000000000" w:firstRow="0" w:lastRow="0" w:firstColumn="0" w:lastColumn="0" w:oddVBand="0" w:evenVBand="0" w:oddHBand="0" w:evenHBand="0" w:firstRowFirstColumn="0" w:firstRowLastColumn="0" w:lastRowFirstColumn="0" w:lastRowLastColumn="0"/>
+            </w:pPr>
+          </w:p>
+        </w:tc>
+      </w:tr>
+      <w:tr>
+        <w:trPr>
+          <w:cnfStyle w:val="000000100000" w:firstRow="0" w:lastRow="0" w:firstColumn="0" w:lastColumn="0" w:oddVBand="0" w:evenVBand="0" w:oddHBand="1" w:evenHBand="0" w:firstRowFirstColumn="0" w:firstRowLastColumn="0" w:lastRowFirstColumn="0" w:lastRowLastColumn="0"/>
+          <w:trHeight w:val="110"/>
+        </w:trPr>
+        <w:tc>
+          <w:tcPr>
+            <w:cnfStyle w:val="001000000000" w:firstRow="0" w:lastRow="0" w:firstColumn="1" w:lastColumn="0" w:oddVBand="0" w:evenVBand="0" w:oddHBand="0" w:evenHBand="0" w:firstRowFirstColumn="0" w:firstRowLastColumn="0" w:lastRowFirstColumn="0" w:lastRowLastColumn="0"/>
+            <w:tcW w:w="1555" w:type="dxa"/>
+            <w:vMerge/>
+          </w:tcPr>
+          <w:p/>
+        </w:tc>
+        <w:tc>
+          <w:tcPr>
+            <w:tcW w:w="3753" w:type="dxa"/>
+          </w:tcPr>
+          <w:p>
+            <w:pPr>
+              <w:cnfStyle w:val="000000100000" w:firstRow="0" w:lastRow="0" w:firstColumn="0" w:lastColumn="0" w:oddVBand="0" w:evenVBand="0" w:oddHBand="1" w:evenHBand="0" w:firstRowFirstColumn="0" w:firstRowLastColumn="0" w:lastRowFirstColumn="0" w:lastRowLastColumn="0"/>
+            </w:pPr>
+            <w:r>
+              <w:t>Damiën</w:t>
+            </w:r>
+          </w:p>
+        </w:tc>
+        <w:tc>
+          <w:tcPr>
+            <w:tcW w:w="3754" w:type="dxa"/>
+          </w:tcPr>
+          <w:p>
+            <w:pPr>
+              <w:cnfStyle w:val="000000100000" w:firstRow="0" w:lastRow="0" w:firstColumn="0" w:lastColumn="0" w:oddVBand="0" w:evenVBand="0" w:oddHBand="1" w:evenHBand="0" w:firstRowFirstColumn="0" w:firstRowLastColumn="0" w:lastRowFirstColumn="0" w:lastRowLastColumn="0"/>
+            </w:pPr>
+          </w:p>
+        </w:tc>
+      </w:tr>
+      <w:tr>
+        <w:trPr>
+          <w:trHeight w:val="110"/>
+        </w:trPr>
+        <w:tc>
+          <w:tcPr>
+            <w:cnfStyle w:val="001000000000" w:firstRow="0" w:lastRow="0" w:firstColumn="1" w:lastColumn="0" w:oddVBand="0" w:evenVBand="0" w:oddHBand="0" w:evenHBand="0" w:firstRowFirstColumn="0" w:firstRowLastColumn="0" w:lastRowFirstColumn="0" w:lastRowLastColumn="0"/>
+            <w:tcW w:w="1555" w:type="dxa"/>
+            <w:vMerge w:val="restart"/>
+          </w:tcPr>
+          <w:p>
+            <w:r>
+              <w:t>6-11-19</w:t>
+            </w:r>
+          </w:p>
+        </w:tc>
+        <w:tc>
+          <w:tcPr>
+            <w:tcW w:w="3753" w:type="dxa"/>
+          </w:tcPr>
+          <w:p>
+            <w:pPr>
+              <w:cnfStyle w:val="000000000000" w:firstRow="0" w:lastRow="0" w:firstColumn="0" w:lastColumn="0" w:oddVBand="0" w:evenVBand="0" w:oddHBand="0" w:evenHBand="0" w:firstRowFirstColumn="0" w:firstRowLastColumn="0" w:lastRowFirstColumn="0" w:lastRowLastColumn="0"/>
+            </w:pPr>
+            <w:r>
+              <w:t>Maikel</w:t>
+            </w:r>
+          </w:p>
+        </w:tc>
+        <w:tc>
+          <w:tcPr>
+            <w:tcW w:w="3754" w:type="dxa"/>
+          </w:tcPr>
+          <w:p>
+            <w:pPr>
+              <w:cnfStyle w:val="000000000000" w:firstRow="0" w:lastRow="0" w:firstColumn="0" w:lastColumn="0" w:oddVBand="0" w:evenVBand="0" w:oddHBand="0" w:evenHBand="0" w:firstRowFirstColumn="0" w:firstRowLastColumn="0" w:lastRowFirstColumn="0" w:lastRowLastColumn="0"/>
+            </w:pPr>
+          </w:p>
+        </w:tc>
+      </w:tr>
+      <w:tr>
+        <w:trPr>
+          <w:cnfStyle w:val="000000100000" w:firstRow="0" w:lastRow="0" w:firstColumn="0" w:lastColumn="0" w:oddVBand="0" w:evenVBand="0" w:oddHBand="1" w:evenHBand="0" w:firstRowFirstColumn="0" w:firstRowLastColumn="0" w:lastRowFirstColumn="0" w:lastRowLastColumn="0"/>
+          <w:trHeight w:val="110"/>
+        </w:trPr>
+        <w:tc>
+          <w:tcPr>
+            <w:cnfStyle w:val="001000000000" w:firstRow="0" w:lastRow="0" w:firstColumn="1" w:lastColumn="0" w:oddVBand="0" w:evenVBand="0" w:oddHBand="0" w:evenHBand="0" w:firstRowFirstColumn="0" w:firstRowLastColumn="0" w:lastRowFirstColumn="0" w:lastRowLastColumn="0"/>
+            <w:tcW w:w="1555" w:type="dxa"/>
+            <w:vMerge/>
+          </w:tcPr>
+          <w:p/>
+        </w:tc>
+        <w:tc>
+          <w:tcPr>
+            <w:tcW w:w="3753" w:type="dxa"/>
+          </w:tcPr>
+          <w:p>
+            <w:pPr>
+              <w:cnfStyle w:val="000000100000" w:firstRow="0" w:lastRow="0" w:firstColumn="0" w:lastColumn="0" w:oddVBand="0" w:evenVBand="0" w:oddHBand="1" w:evenHBand="0" w:firstRowFirstColumn="0" w:firstRowLastColumn="0" w:lastRowFirstColumn="0" w:lastRowLastColumn="0"/>
+            </w:pPr>
+            <w:r>
+              <w:t>Pierre</w:t>
+            </w:r>
+          </w:p>
+        </w:tc>
+        <w:tc>
+          <w:tcPr>
+            <w:tcW w:w="3754" w:type="dxa"/>
+          </w:tcPr>
+          <w:p>
+            <w:pPr>
+              <w:cnfStyle w:val="000000100000" w:firstRow="0" w:lastRow="0" w:firstColumn="0" w:lastColumn="0" w:oddVBand="0" w:evenVBand="0" w:oddHBand="1" w:evenHBand="0" w:firstRowFirstColumn="0" w:firstRowLastColumn="0" w:lastRowFirstColumn="0" w:lastRowLastColumn="0"/>
+            </w:pPr>
+          </w:p>
+        </w:tc>
+      </w:tr>
+      <w:tr>
+        <w:trPr>
+          <w:trHeight w:val="110"/>
+        </w:trPr>
+        <w:tc>
+          <w:tcPr>
+            <w:cnfStyle w:val="001000000000" w:firstRow="0" w:lastRow="0" w:firstColumn="1" w:lastColumn="0" w:oddVBand="0" w:evenVBand="0" w:oddHBand="0" w:evenHBand="0" w:firstRowFirstColumn="0" w:firstRowLastColumn="0" w:lastRowFirstColumn="0" w:lastRowLastColumn="0"/>
+            <w:tcW w:w="1555" w:type="dxa"/>
+            <w:vMerge/>
+          </w:tcPr>
+          <w:p/>
+        </w:tc>
+        <w:tc>
+          <w:tcPr>
+            <w:tcW w:w="3753" w:type="dxa"/>
+          </w:tcPr>
+          <w:p>
+            <w:pPr>
+              <w:cnfStyle w:val="000000000000" w:firstRow="0" w:lastRow="0" w:firstColumn="0" w:lastColumn="0" w:oddVBand="0" w:evenVBand="0" w:oddHBand="0" w:evenHBand="0" w:firstRowFirstColumn="0" w:firstRowLastColumn="0" w:lastRowFirstColumn="0" w:lastRowLastColumn="0"/>
+            </w:pPr>
+            <w:r>
+              <w:t>Damiën</w:t>
+            </w:r>
+          </w:p>
+        </w:tc>
+        <w:tc>
+          <w:tcPr>
+            <w:tcW w:w="3754" w:type="dxa"/>
+          </w:tcPr>
+          <w:p>
+            <w:pPr>
+              <w:cnfStyle w:val="000000000000" w:firstRow="0" w:lastRow="0" w:firstColumn="0" w:lastColumn="0" w:oddVBand="0" w:evenVBand="0" w:oddHBand="0" w:evenHBand="0" w:firstRowFirstColumn="0" w:firstRowLastColumn="0" w:lastRowFirstColumn="0" w:lastRowLastColumn="0"/>
+            </w:pPr>
+          </w:p>
+        </w:tc>
+      </w:tr>
+      <w:tr>
+        <w:trPr>
+          <w:cnfStyle w:val="000000100000" w:firstRow="0" w:lastRow="0" w:firstColumn="0" w:lastColumn="0" w:oddVBand="0" w:evenVBand="0" w:oddHBand="1" w:evenHBand="0" w:firstRowFirstColumn="0" w:firstRowLastColumn="0" w:lastRowFirstColumn="0" w:lastRowLastColumn="0"/>
+          <w:trHeight w:val="110"/>
+        </w:trPr>
+        <w:tc>
+          <w:tcPr>
+            <w:cnfStyle w:val="001000000000" w:firstRow="0" w:lastRow="0" w:firstColumn="1" w:lastColumn="0" w:oddVBand="0" w:evenVBand="0" w:oddHBand="0" w:evenHBand="0" w:firstRowFirstColumn="0" w:firstRowLastColumn="0" w:lastRowFirstColumn="0" w:lastRowLastColumn="0"/>
+            <w:tcW w:w="1555" w:type="dxa"/>
+            <w:vMerge w:val="restart"/>
+          </w:tcPr>
+          <w:p>
+            <w:r>
               <w:t>7-11-19</w:t>
             </w:r>
           </w:p>
@@ -1181,9 +1110,6 @@
             <w:pPr>
               <w:cnfStyle w:val="000000100000" w:firstRow="0" w:lastRow="0" w:firstColumn="0" w:lastColumn="0" w:oddVBand="0" w:evenVBand="0" w:oddHBand="1" w:evenHBand="0" w:firstRowFirstColumn="0" w:firstRowLastColumn="0" w:lastRowFirstColumn="0" w:lastRowLastColumn="0"/>
             </w:pPr>
-            <w:r>
-              <w:t>Lab page maken</w:t>
-            </w:r>
           </w:p>
         </w:tc>
       </w:tr>
@@ -1220,9 +1146,6 @@
             <w:pPr>
               <w:cnfStyle w:val="000000000000" w:firstRow="0" w:lastRow="0" w:firstColumn="0" w:lastColumn="0" w:oddVBand="0" w:evenVBand="0" w:oddHBand="0" w:evenHBand="0" w:firstRowFirstColumn="0" w:firstRowLastColumn="0" w:lastRowFirstColumn="0" w:lastRowLastColumn="0"/>
             </w:pPr>
-            <w:r>
-              <w:t>Index page</w:t>
-            </w:r>
           </w:p>
         </w:tc>
       </w:tr>
@@ -1260,9 +1183,6 @@
             <w:pPr>
               <w:cnfStyle w:val="000000100000" w:firstRow="0" w:lastRow="0" w:firstColumn="0" w:lastColumn="0" w:oddVBand="0" w:evenVBand="0" w:oddHBand="1" w:evenHBand="0" w:firstRowFirstColumn="0" w:firstRowLastColumn="0" w:lastRowFirstColumn="0" w:lastRowLastColumn="0"/>
             </w:pPr>
-            <w:r>
-              <w:t>Contact page</w:t>
-            </w:r>
           </w:p>
         </w:tc>
       </w:tr>
@@ -1303,9 +1223,6 @@
             <w:pPr>
               <w:cnfStyle w:val="000000000000" w:firstRow="0" w:lastRow="0" w:firstColumn="0" w:lastColumn="0" w:oddVBand="0" w:evenVBand="0" w:oddHBand="0" w:evenHBand="0" w:firstRowFirstColumn="0" w:firstRowLastColumn="0" w:lastRowFirstColumn="0" w:lastRowLastColumn="0"/>
             </w:pPr>
-            <w:r>
-              <w:t>presenteren</w:t>
-            </w:r>
           </w:p>
         </w:tc>
       </w:tr>
@@ -1343,12 +1260,6 @@
             <w:pPr>
               <w:cnfStyle w:val="000000100000" w:firstRow="0" w:lastRow="0" w:firstColumn="0" w:lastColumn="0" w:oddVBand="0" w:evenVBand="0" w:oddHBand="1" w:evenHBand="0" w:firstRowFirstColumn="0" w:firstRowLastColumn="0" w:lastRowFirstColumn="0" w:lastRowLastColumn="0"/>
             </w:pPr>
-            <w:r>
-              <w:t>P</w:t>
-            </w:r>
-            <w:r>
-              <w:t>resenteren</w:t>
-            </w:r>
           </w:p>
         </w:tc>
       </w:tr>
@@ -1385,9 +1296,6 @@
             <w:pPr>
               <w:cnfStyle w:val="000000000000" w:firstRow="0" w:lastRow="0" w:firstColumn="0" w:lastColumn="0" w:oddVBand="0" w:evenVBand="0" w:oddHBand="0" w:evenHBand="0" w:firstRowFirstColumn="0" w:firstRowLastColumn="0" w:lastRowFirstColumn="0" w:lastRowLastColumn="0"/>
             </w:pPr>
-            <w:r>
-              <w:t>presenteren</w:t>
-            </w:r>
           </w:p>
         </w:tc>
       </w:tr>
@@ -1543,7 +1451,7 @@
       </w:pPr>
     </w:pPrDefault>
   </w:docDefaults>
-  <w:latentStyles w:defLockedState="0" w:defUIPriority="99" w:defSemiHidden="0" w:defUnhideWhenUsed="0" w:defQFormat="0" w:count="376">
+  <w:latentStyles w:defLockedState="0" w:defUIPriority="99" w:defSemiHidden="0" w:defUnhideWhenUsed="0" w:defQFormat="0" w:count="377">
     <w:lsdException w:name="Normal" w:uiPriority="0" w:qFormat="1"/>
     <w:lsdException w:name="heading 1" w:uiPriority="9" w:qFormat="1"/>
     <w:lsdException w:name="heading 2" w:semiHidden="1" w:uiPriority="9" w:unhideWhenUsed="1" w:qFormat="1"/>
@@ -1920,6 +1828,7 @@
     <w:lsdException w:name="Hashtag" w:semiHidden="1" w:unhideWhenUsed="1"/>
     <w:lsdException w:name="Unresolved Mention" w:semiHidden="1" w:unhideWhenUsed="1"/>
     <w:lsdException w:name="Smart Link" w:semiHidden="1" w:unhideWhenUsed="1"/>
+    <w:lsdException w:name="Smart Link Error" w:semiHidden="1" w:unhideWhenUsed="1"/>
   </w:latentStyles>
   <w:style w:type="paragraph" w:default="1" w:styleId="Standaard">
     <w:name w:val="Normal"/>

</xml_diff>